<commit_message>
compiled everything into document via screenshots of diagrams and such
</commit_message>
<xml_diff>
--- a/Project/Deliverable 1/Project Estimate.docx
+++ b/Project/Deliverable 1/Project Estimate.docx
@@ -1,6 +1,6 @@
 
 <file path=word/document.xml><?xml version="1.0" encoding="utf-8"?>
-<w:document xmlns:wpc="http://schemas.microsoft.com/office/word/2010/wordprocessingCanvas" xmlns:mc="http://schemas.openxmlformats.org/markup-compatibility/2006" xmlns:o="urn:schemas-microsoft-com:office:office" xmlns:r="http://schemas.openxmlformats.org/officeDocument/2006/relationships" xmlns:m="http://schemas.openxmlformats.org/officeDocument/2006/math" xmlns:v="urn:schemas-microsoft-com:vml" xmlns:wp14="http://schemas.microsoft.com/office/word/2010/wordprocessingDrawing" xmlns:wp="http://schemas.openxmlformats.org/drawingml/2006/wordprocessingDrawing" xmlns:w10="urn:schemas-microsoft-com:office:word" xmlns:w="http://schemas.openxmlformats.org/wordprocessingml/2006/main" xmlns:w14="http://schemas.microsoft.com/office/word/2010/wordml" xmlns:w15="http://schemas.microsoft.com/office/word/2012/wordml" xmlns:wpg="http://schemas.microsoft.com/office/word/2010/wordprocessingGroup" xmlns:wpi="http://schemas.microsoft.com/office/word/2010/wordprocessingInk" xmlns:wne="http://schemas.microsoft.com/office/word/2006/wordml" xmlns:wps="http://schemas.microsoft.com/office/word/2010/wordprocessingShape" mc:Ignorable="w14 w15 wp14">
+<w:document xmlns:wpc="http://schemas.microsoft.com/office/word/2010/wordprocessingCanvas" xmlns:cx="http://schemas.microsoft.com/office/drawing/2014/chartex" xmlns:cx1="http://schemas.microsoft.com/office/drawing/2015/9/8/chartex" xmlns:cx2="http://schemas.microsoft.com/office/drawing/2015/10/21/chartex" xmlns:cx3="http://schemas.microsoft.com/office/drawing/2016/5/9/chartex" xmlns:cx4="http://schemas.microsoft.com/office/drawing/2016/5/10/chartex" xmlns:cx5="http://schemas.microsoft.com/office/drawing/2016/5/11/chartex" xmlns:mc="http://schemas.openxmlformats.org/markup-compatibility/2006" xmlns:o="urn:schemas-microsoft-com:office:office" xmlns:r="http://schemas.openxmlformats.org/officeDocument/2006/relationships" xmlns:m="http://schemas.openxmlformats.org/officeDocument/2006/math" xmlns:v="urn:schemas-microsoft-com:vml" xmlns:wp14="http://schemas.microsoft.com/office/word/2010/wordprocessingDrawing" xmlns:wp="http://schemas.openxmlformats.org/drawingml/2006/wordprocessingDrawing" xmlns:w10="urn:schemas-microsoft-com:office:word" xmlns:w="http://schemas.openxmlformats.org/wordprocessingml/2006/main" xmlns:w14="http://schemas.microsoft.com/office/word/2010/wordml" xmlns:w15="http://schemas.microsoft.com/office/word/2012/wordml" xmlns:w16se="http://schemas.microsoft.com/office/word/2015/wordml/symex" xmlns:wpg="http://schemas.microsoft.com/office/word/2010/wordprocessingGroup" xmlns:wpi="http://schemas.microsoft.com/office/word/2010/wordprocessingInk" xmlns:wne="http://schemas.microsoft.com/office/word/2006/wordml" xmlns:wps="http://schemas.microsoft.com/office/word/2010/wordprocessingShape" mc:Ignorable="w14 w15 w16se wp14">
   <w:body>
     <w:p>
       <w:pPr>
@@ -135,94 +135,97 @@
         </w:numPr>
       </w:pPr>
       <w:r>
-        <w:t>Account page (20 hours)</w:t>
-      </w:r>
-    </w:p>
-    <w:p>
-      <w:pPr>
-        <w:pStyle w:val="ListParagraph"/>
-        <w:numPr>
-          <w:ilvl w:val="1"/>
-          <w:numId w:val="1"/>
-        </w:numPr>
-      </w:pPr>
-      <w:r>
-        <w:t>View Cart Page (20 hours)</w:t>
-      </w:r>
-    </w:p>
-    <w:p>
-      <w:pPr>
-        <w:pStyle w:val="ListParagraph"/>
-        <w:numPr>
-          <w:ilvl w:val="1"/>
-          <w:numId w:val="1"/>
-        </w:numPr>
-      </w:pPr>
-      <w:r>
-        <w:t>Individual Product pages (10 hours)</w:t>
-      </w:r>
-    </w:p>
-    <w:p>
-      <w:pPr>
-        <w:pStyle w:val="ListParagraph"/>
-        <w:numPr>
-          <w:ilvl w:val="1"/>
-          <w:numId w:val="1"/>
-        </w:numPr>
-      </w:pPr>
-      <w:r>
-        <w:t>Gallery page (15 hours)</w:t>
-      </w:r>
-    </w:p>
-    <w:p>
-      <w:pPr>
-        <w:pStyle w:val="ListParagraph"/>
-        <w:numPr>
-          <w:ilvl w:val="1"/>
-          <w:numId w:val="1"/>
-        </w:numPr>
-      </w:pPr>
-      <w:r>
-        <w:t>Order Complete page (5 hours)</w:t>
-      </w:r>
-    </w:p>
-    <w:p>
-      <w:pPr>
-        <w:pStyle w:val="ListParagraph"/>
-        <w:numPr>
-          <w:ilvl w:val="0"/>
-          <w:numId w:val="1"/>
-        </w:numPr>
-      </w:pPr>
-      <w:r>
-        <w:t>Testing (30 hours)</w:t>
-      </w:r>
-    </w:p>
-    <w:p>
-      <w:pPr>
-        <w:pStyle w:val="ListParagraph"/>
-        <w:numPr>
-          <w:ilvl w:val="0"/>
-          <w:numId w:val="1"/>
-        </w:numPr>
-      </w:pPr>
-      <w:r>
-        <w:t>Implementation and hand off to customer (20 hours)</w:t>
-      </w:r>
-    </w:p>
-    <w:p>
-      <w:pPr>
-        <w:pStyle w:val="ListParagraph"/>
-        <w:numPr>
-          <w:ilvl w:val="0"/>
-          <w:numId w:val="1"/>
-        </w:numPr>
-      </w:pPr>
-      <w:r>
-        <w:t xml:space="preserve">Miscellaneous items and troubleshooting may occur if requirements are altered by customer </w:t>
+        <w:t>Account page (20</w:t>
       </w:r>
       <w:bookmarkStart w:id="0" w:name="_GoBack"/>
       <w:bookmarkEnd w:id="0"/>
+      <w:r>
+        <w:t xml:space="preserve"> hours)</w:t>
+      </w:r>
+    </w:p>
+    <w:p>
+      <w:pPr>
+        <w:pStyle w:val="ListParagraph"/>
+        <w:numPr>
+          <w:ilvl w:val="1"/>
+          <w:numId w:val="1"/>
+        </w:numPr>
+      </w:pPr>
+      <w:r>
+        <w:t>View Cart Page (20 hours)</w:t>
+      </w:r>
+    </w:p>
+    <w:p>
+      <w:pPr>
+        <w:pStyle w:val="ListParagraph"/>
+        <w:numPr>
+          <w:ilvl w:val="1"/>
+          <w:numId w:val="1"/>
+        </w:numPr>
+      </w:pPr>
+      <w:r>
+        <w:t>Individual Product pages (10 hours)</w:t>
+      </w:r>
+    </w:p>
+    <w:p>
+      <w:pPr>
+        <w:pStyle w:val="ListParagraph"/>
+        <w:numPr>
+          <w:ilvl w:val="1"/>
+          <w:numId w:val="1"/>
+        </w:numPr>
+      </w:pPr>
+      <w:r>
+        <w:t>Gallery page (15 hours)</w:t>
+      </w:r>
+    </w:p>
+    <w:p>
+      <w:pPr>
+        <w:pStyle w:val="ListParagraph"/>
+        <w:numPr>
+          <w:ilvl w:val="1"/>
+          <w:numId w:val="1"/>
+        </w:numPr>
+      </w:pPr>
+      <w:r>
+        <w:t>Order Complete page (5 hours)</w:t>
+      </w:r>
+    </w:p>
+    <w:p>
+      <w:pPr>
+        <w:pStyle w:val="ListParagraph"/>
+        <w:numPr>
+          <w:ilvl w:val="0"/>
+          <w:numId w:val="1"/>
+        </w:numPr>
+      </w:pPr>
+      <w:r>
+        <w:t>Testing (30 hours)</w:t>
+      </w:r>
+    </w:p>
+    <w:p>
+      <w:pPr>
+        <w:pStyle w:val="ListParagraph"/>
+        <w:numPr>
+          <w:ilvl w:val="0"/>
+          <w:numId w:val="1"/>
+        </w:numPr>
+      </w:pPr>
+      <w:r>
+        <w:t>Implementation and hand off to customer (20 hours)</w:t>
+      </w:r>
+    </w:p>
+    <w:p>
+      <w:pPr>
+        <w:pStyle w:val="ListParagraph"/>
+        <w:numPr>
+          <w:ilvl w:val="0"/>
+          <w:numId w:val="1"/>
+        </w:numPr>
+      </w:pPr>
+      <w:r>
+        <w:t xml:space="preserve">Miscellaneous items and troubleshooting may occur if requirements are altered by customer </w:t>
+      </w:r>
     </w:p>
     <w:sectPr>
       <w:pgSz w:w="12240" w:h="15840"/>
@@ -235,7 +238,7 @@
 </file>
 
 <file path=word/numbering.xml><?xml version="1.0" encoding="utf-8"?>
-<w:numbering xmlns:wpc="http://schemas.microsoft.com/office/word/2010/wordprocessingCanvas" xmlns:mc="http://schemas.openxmlformats.org/markup-compatibility/2006" xmlns:o="urn:schemas-microsoft-com:office:office" xmlns:r="http://schemas.openxmlformats.org/officeDocument/2006/relationships" xmlns:m="http://schemas.openxmlformats.org/officeDocument/2006/math" xmlns:v="urn:schemas-microsoft-com:vml" xmlns:wp14="http://schemas.microsoft.com/office/word/2010/wordprocessingDrawing" xmlns:wp="http://schemas.openxmlformats.org/drawingml/2006/wordprocessingDrawing" xmlns:w10="urn:schemas-microsoft-com:office:word" xmlns:w="http://schemas.openxmlformats.org/wordprocessingml/2006/main" xmlns:w14="http://schemas.microsoft.com/office/word/2010/wordml" xmlns:w15="http://schemas.microsoft.com/office/word/2012/wordml" xmlns:wpg="http://schemas.microsoft.com/office/word/2010/wordprocessingGroup" xmlns:wpi="http://schemas.microsoft.com/office/word/2010/wordprocessingInk" xmlns:wne="http://schemas.microsoft.com/office/word/2006/wordml" xmlns:wps="http://schemas.microsoft.com/office/word/2010/wordprocessingShape" mc:Ignorable="w14 w15 wp14">
+<w:numbering xmlns:wpc="http://schemas.microsoft.com/office/word/2010/wordprocessingCanvas" xmlns:cx="http://schemas.microsoft.com/office/drawing/2014/chartex" xmlns:cx1="http://schemas.microsoft.com/office/drawing/2015/9/8/chartex" xmlns:cx2="http://schemas.microsoft.com/office/drawing/2015/10/21/chartex" xmlns:cx3="http://schemas.microsoft.com/office/drawing/2016/5/9/chartex" xmlns:cx4="http://schemas.microsoft.com/office/drawing/2016/5/10/chartex" xmlns:cx5="http://schemas.microsoft.com/office/drawing/2016/5/11/chartex" xmlns:mc="http://schemas.openxmlformats.org/markup-compatibility/2006" xmlns:o="urn:schemas-microsoft-com:office:office" xmlns:r="http://schemas.openxmlformats.org/officeDocument/2006/relationships" xmlns:m="http://schemas.openxmlformats.org/officeDocument/2006/math" xmlns:v="urn:schemas-microsoft-com:vml" xmlns:wp14="http://schemas.microsoft.com/office/word/2010/wordprocessingDrawing" xmlns:wp="http://schemas.openxmlformats.org/drawingml/2006/wordprocessingDrawing" xmlns:w10="urn:schemas-microsoft-com:office:word" xmlns:w="http://schemas.openxmlformats.org/wordprocessingml/2006/main" xmlns:w14="http://schemas.microsoft.com/office/word/2010/wordml" xmlns:w15="http://schemas.microsoft.com/office/word/2012/wordml" xmlns:w16se="http://schemas.microsoft.com/office/word/2015/wordml/symex" xmlns:wpg="http://schemas.microsoft.com/office/word/2010/wordprocessingGroup" xmlns:wpi="http://schemas.microsoft.com/office/word/2010/wordprocessingInk" xmlns:wne="http://schemas.microsoft.com/office/word/2006/wordml" xmlns:wps="http://schemas.microsoft.com/office/word/2010/wordprocessingShape" mc:Ignorable="w14 w15 w16se wp14">
   <w:abstractNum w:abstractNumId="0" w15:restartNumberingAfterBreak="0">
     <w:nsid w:val="71DE3269"/>
     <w:multiLevelType w:val="hybridMultilevel"/>
@@ -329,7 +332,7 @@
 </file>
 
 <file path=word/styles.xml><?xml version="1.0" encoding="utf-8"?>
-<w:styles xmlns:mc="http://schemas.openxmlformats.org/markup-compatibility/2006" xmlns:r="http://schemas.openxmlformats.org/officeDocument/2006/relationships" xmlns:w="http://schemas.openxmlformats.org/wordprocessingml/2006/main" xmlns:w14="http://schemas.microsoft.com/office/word/2010/wordml" xmlns:w15="http://schemas.microsoft.com/office/word/2012/wordml" mc:Ignorable="w14 w15">
+<w:styles xmlns:mc="http://schemas.openxmlformats.org/markup-compatibility/2006" xmlns:r="http://schemas.openxmlformats.org/officeDocument/2006/relationships" xmlns:w="http://schemas.openxmlformats.org/wordprocessingml/2006/main" xmlns:w14="http://schemas.microsoft.com/office/word/2010/wordml" xmlns:w15="http://schemas.microsoft.com/office/word/2012/wordml" xmlns:w16se="http://schemas.microsoft.com/office/word/2015/wordml/symex" mc:Ignorable="w14 w15 w16se">
   <w:docDefaults>
     <w:rPrDefault>
       <w:rPr>
@@ -345,7 +348,7 @@
       </w:pPr>
     </w:pPrDefault>
   </w:docDefaults>
-  <w:latentStyles w:defLockedState="0" w:defUIPriority="99" w:defSemiHidden="0" w:defUnhideWhenUsed="0" w:defQFormat="0" w:count="371">
+  <w:latentStyles w:defLockedState="0" w:defUIPriority="99" w:defSemiHidden="0" w:defUnhideWhenUsed="0" w:defQFormat="0" w:count="374">
     <w:lsdException w:name="Normal" w:uiPriority="0" w:qFormat="1"/>
     <w:lsdException w:name="heading 1" w:uiPriority="9" w:qFormat="1"/>
     <w:lsdException w:name="heading 2" w:semiHidden="1" w:uiPriority="9" w:unhideWhenUsed="1" w:qFormat="1"/>
@@ -451,7 +454,6 @@
     <w:lsdException w:name="HTML Sample" w:semiHidden="1" w:unhideWhenUsed="1"/>
     <w:lsdException w:name="HTML Typewriter" w:semiHidden="1" w:unhideWhenUsed="1"/>
     <w:lsdException w:name="HTML Variable" w:semiHidden="1" w:unhideWhenUsed="1"/>
-    <w:lsdException w:name="Normal Table" w:semiHidden="1" w:unhideWhenUsed="1"/>
     <w:lsdException w:name="annotation subject" w:semiHidden="1" w:unhideWhenUsed="1"/>
     <w:lsdException w:name="No List" w:semiHidden="1" w:unhideWhenUsed="1"/>
     <w:lsdException w:name="Outline List 1" w:semiHidden="1" w:unhideWhenUsed="1"/>
@@ -496,7 +498,6 @@
     <w:lsdException w:name="Table Professional" w:semiHidden="1" w:unhideWhenUsed="1"/>
     <w:lsdException w:name="Table Subtle 1" w:semiHidden="1" w:unhideWhenUsed="1"/>
     <w:lsdException w:name="Table Subtle 2" w:semiHidden="1" w:unhideWhenUsed="1"/>
-    <w:lsdException w:name="Table Web 1" w:semiHidden="1" w:unhideWhenUsed="1"/>
     <w:lsdException w:name="Table Web 2" w:semiHidden="1" w:unhideWhenUsed="1"/>
     <w:lsdException w:name="Table Web 3" w:semiHidden="1" w:unhideWhenUsed="1"/>
     <w:lsdException w:name="Balloon Text" w:semiHidden="1" w:unhideWhenUsed="1"/>
@@ -717,6 +718,9 @@
     <w:lsdException w:name="List Table 5 Dark Accent 6" w:uiPriority="50"/>
     <w:lsdException w:name="List Table 6 Colorful Accent 6" w:uiPriority="51"/>
     <w:lsdException w:name="List Table 7 Colorful Accent 6" w:uiPriority="52"/>
+    <w:lsdException w:name="Mention" w:semiHidden="1" w:unhideWhenUsed="1"/>
+    <w:lsdException w:name="Smart Hyperlink" w:semiHidden="1" w:unhideWhenUsed="1"/>
+    <w:lsdException w:name="Hashtag" w:semiHidden="1" w:unhideWhenUsed="1"/>
   </w:latentStyles>
   <w:style w:type="paragraph" w:default="1" w:styleId="Normal">
     <w:name w:val="Normal"/>
@@ -1029,7 +1033,7 @@
 </file>
 
 <file path=customXml/itemProps1.xml><?xml version="1.0" encoding="utf-8"?>
-<ds:datastoreItem xmlns:ds="http://schemas.openxmlformats.org/officeDocument/2006/customXml" ds:itemID="{CB40EB71-63C0-477D-8DAB-60FF7C237648}">
+<ds:datastoreItem xmlns:ds="http://schemas.openxmlformats.org/officeDocument/2006/customXml" ds:itemID="{FF299025-73F3-4940-98CD-00654B4915F5}">
   <ds:schemaRefs>
     <ds:schemaRef ds:uri="http://schemas.openxmlformats.org/officeDocument/2006/bibliography"/>
   </ds:schemaRefs>

</xml_diff>